<commit_message>
Neueste Version Task 4
</commit_message>
<xml_diff>
--- a/GBI_Midterm_Fragenkatalog.docx
+++ b/GBI_Midterm_Fragenkatalog.docx
@@ -13044,6 +13044,7 @@
         </w:rPr>
         <w:t>Let S and T be two strings on an alphabet. We call S a substring of T if there exists two strings U, V from the alphabet such that T = USV. We denote a substring of S as S[</w:t>
       </w:r>
+      <w:proofErr w:type="spellStart"/>
       <w:proofErr w:type="gramStart"/>
       <w:r>
         <w:rPr>
@@ -13051,6 +13052,7 @@
         </w:rPr>
         <w:t>i,j</w:t>
       </w:r>
+      <w:proofErr w:type="spellEnd"/>
       <w:proofErr w:type="gramEnd"/>
       <w:r>
         <w:rPr>
@@ -13091,7 +13093,21 @@
         <w:rPr>
           <w:lang w:val="en-GB"/>
         </w:rPr>
-        <w:t>Let S be a sequence of length n on the DNA alphabet {</w:t>
+        <w:t xml:space="preserve">Let </w:t>
+      </w:r>
+      <w:proofErr w:type="spellStart"/>
+      <w:r>
+        <w:rPr>
+          <w:lang w:val="en-GB"/>
+        </w:rPr>
+        <w:t>S</w:t>
+      </w:r>
+      <w:proofErr w:type="spellEnd"/>
+      <w:r>
+        <w:rPr>
+          <w:lang w:val="en-GB"/>
+        </w:rPr>
+        <w:t xml:space="preserve"> be a sequence of length n on the DNA alphabet {</w:t>
       </w:r>
       <w:proofErr w:type="gramStart"/>
       <w:r>
@@ -13105,8 +13121,16 @@
         <w:rPr>
           <w:lang w:val="en-GB"/>
         </w:rPr>
-        <w:t>,C,T}. The sequence S bar is computed with s_bar_i</w:t>
-      </w:r>
+        <w:t xml:space="preserve">,C,T}. The sequence S bar is computed with </w:t>
+      </w:r>
+      <w:proofErr w:type="spellStart"/>
+      <w:r>
+        <w:rPr>
+          <w:lang w:val="en-GB"/>
+        </w:rPr>
+        <w:t>s_bar_i</w:t>
+      </w:r>
+      <w:proofErr w:type="spellEnd"/>
       <w:r>
         <w:rPr>
           <w:lang w:val="en-GB"/>
@@ -13202,7 +13226,21 @@
         <w:rPr>
           <w:lang w:val="en-GB"/>
         </w:rPr>
-        <w:t>What are the building blocks of a fasta-file?</w:t>
+        <w:t xml:space="preserve">What are the building blocks of a </w:t>
+      </w:r>
+      <w:proofErr w:type="spellStart"/>
+      <w:r>
+        <w:rPr>
+          <w:lang w:val="en-GB"/>
+        </w:rPr>
+        <w:t>fasta</w:t>
+      </w:r>
+      <w:proofErr w:type="spellEnd"/>
+      <w:r>
+        <w:rPr>
+          <w:lang w:val="en-GB"/>
+        </w:rPr>
+        <w:t>-file?</w:t>
       </w:r>
       <w:bookmarkEnd w:id="14"/>
     </w:p>
@@ -13254,6 +13292,7 @@
         </w:rPr>
         <w:t>Write Sequence S in row zero. Write sequence T in column zero. Place a dot at each cell for which the corresponding symbols match. M[</w:t>
       </w:r>
+      <w:proofErr w:type="spellStart"/>
       <w:proofErr w:type="gramStart"/>
       <w:r>
         <w:rPr>
@@ -13261,12 +13300,41 @@
         </w:rPr>
         <w:t>i,j</w:t>
       </w:r>
+      <w:proofErr w:type="spellEnd"/>
       <w:proofErr w:type="gramEnd"/>
       <w:r>
         <w:rPr>
           <w:lang w:val="en-GB"/>
         </w:rPr>
-        <w:t>] is 1 where s_i = t_i, and 0 everywhere else</w:t>
+        <w:t xml:space="preserve">] is 1 where </w:t>
+      </w:r>
+      <w:proofErr w:type="spellStart"/>
+      <w:r>
+        <w:rPr>
+          <w:lang w:val="en-GB"/>
+        </w:rPr>
+        <w:t>s_i</w:t>
+      </w:r>
+      <w:proofErr w:type="spellEnd"/>
+      <w:r>
+        <w:rPr>
+          <w:lang w:val="en-GB"/>
+        </w:rPr>
+        <w:t xml:space="preserve"> = </w:t>
+      </w:r>
+      <w:proofErr w:type="spellStart"/>
+      <w:r>
+        <w:rPr>
+          <w:lang w:val="en-GB"/>
+        </w:rPr>
+        <w:t>t_i</w:t>
+      </w:r>
+      <w:proofErr w:type="spellEnd"/>
+      <w:r>
+        <w:rPr>
+          <w:lang w:val="en-GB"/>
+        </w:rPr>
+        <w:t>, and 0 everywhere else</w:t>
       </w:r>
     </w:p>
     <w:p>
@@ -13561,7 +13629,21 @@
         <w:rPr>
           <w:lang w:val="en-GB"/>
         </w:rPr>
-        <w:t>What is the formula of the Minkowski metric? What are its first two instances called?</w:t>
+        <w:t xml:space="preserve">What is the formula of the </w:t>
+      </w:r>
+      <w:proofErr w:type="spellStart"/>
+      <w:r>
+        <w:rPr>
+          <w:lang w:val="en-GB"/>
+        </w:rPr>
+        <w:t>Minkowski</w:t>
+      </w:r>
+      <w:proofErr w:type="spellEnd"/>
+      <w:r>
+        <w:rPr>
+          <w:lang w:val="en-GB"/>
+        </w:rPr>
+        <w:t xml:space="preserve"> metric? What are its first two instances called?</w:t>
       </w:r>
       <w:bookmarkEnd w:id="22"/>
     </w:p>
@@ -13743,7 +13825,21 @@
         <w:rPr>
           <w:lang w:val="en-GB"/>
         </w:rPr>
-        <w:t>What is the definition of the Levenshtein (or edit) distance?</w:t>
+        <w:t xml:space="preserve">What is the definition of the </w:t>
+      </w:r>
+      <w:proofErr w:type="spellStart"/>
+      <w:r>
+        <w:rPr>
+          <w:lang w:val="en-GB"/>
+        </w:rPr>
+        <w:t>Levenshtein</w:t>
+      </w:r>
+      <w:proofErr w:type="spellEnd"/>
+      <w:r>
+        <w:rPr>
+          <w:lang w:val="en-GB"/>
+        </w:rPr>
+        <w:t xml:space="preserve"> (or edit) distance?</w:t>
       </w:r>
       <w:bookmarkEnd w:id="24"/>
       <w:r>
@@ -14476,11 +14572,19 @@
         </w:rPr>
       </w:pPr>
       <w:bookmarkStart w:id="34" w:name="_Toc105511068"/>
-      <w:r>
-        <w:rPr>
-          <w:lang w:val="en-GB"/>
-        </w:rPr>
-        <w:t>Kochrezept: How can you compute your own substitution matrix?</w:t>
+      <w:proofErr w:type="spellStart"/>
+      <w:r>
+        <w:rPr>
+          <w:lang w:val="en-GB"/>
+        </w:rPr>
+        <w:t>Kochrezept</w:t>
+      </w:r>
+      <w:proofErr w:type="spellEnd"/>
+      <w:r>
+        <w:rPr>
+          <w:lang w:val="en-GB"/>
+        </w:rPr>
+        <w:t>: How can you compute your own substitution matrix?</w:t>
       </w:r>
       <w:bookmarkEnd w:id="34"/>
     </w:p>
@@ -14531,6 +14635,7 @@
         </w:rPr>
         <w:t>Compute each entry s(</w:t>
       </w:r>
+      <w:proofErr w:type="spellStart"/>
       <w:proofErr w:type="gramStart"/>
       <w:r>
         <w:rPr>
@@ -14538,6 +14643,7 @@
         </w:rPr>
         <w:t>x,y</w:t>
       </w:r>
+      <w:proofErr w:type="spellEnd"/>
       <w:proofErr w:type="gramEnd"/>
       <w:r>
         <w:rPr>
@@ -14613,7 +14719,21 @@
         <w:rPr>
           <w:lang w:val="en-GB"/>
         </w:rPr>
-        <w:t>BLOSUM stands for BLOcks Substitution Matrix. The integer means that if two sequences have at least this amount of sequence identity they are placed in the same cluster. All counts are based on comparisons between pairs of sequences in different clusters. The more similar the sequences should be, the higher the integer.</w:t>
+        <w:t xml:space="preserve">BLOSUM stands for </w:t>
+      </w:r>
+      <w:proofErr w:type="spellStart"/>
+      <w:r>
+        <w:rPr>
+          <w:lang w:val="en-GB"/>
+        </w:rPr>
+        <w:t>BLOcks</w:t>
+      </w:r>
+      <w:proofErr w:type="spellEnd"/>
+      <w:r>
+        <w:rPr>
+          <w:lang w:val="en-GB"/>
+        </w:rPr>
+        <w:t xml:space="preserve"> Substitution Matrix. The integer means that if two sequences have at least this amount of sequence identity they are placed in the same cluster. All counts are based on comparisons between pairs of sequences in different clusters. The more similar the sequences should be, the higher the integer.</w:t>
       </w:r>
     </w:p>
     <w:p>
@@ -14855,7 +14975,35 @@
         <w:rPr>
           <w:lang w:val="en-GB"/>
         </w:rPr>
-        <w:t xml:space="preserve"> Is e usually smaller or bigger than d?</w:t>
+        <w:t xml:space="preserve"> Is </w:t>
+      </w:r>
+      <w:proofErr w:type="spellStart"/>
+      <w:r>
+        <w:rPr>
+          <w:lang w:val="en-GB"/>
+        </w:rPr>
+        <w:t>e</w:t>
+      </w:r>
+      <w:proofErr w:type="spellEnd"/>
+      <w:r>
+        <w:rPr>
+          <w:lang w:val="en-GB"/>
+        </w:rPr>
+        <w:t xml:space="preserve"> usually smaller or bigger than </w:t>
+      </w:r>
+      <w:proofErr w:type="spellStart"/>
+      <w:r>
+        <w:rPr>
+          <w:lang w:val="en-GB"/>
+        </w:rPr>
+        <w:t>d</w:t>
+      </w:r>
+      <w:proofErr w:type="spellEnd"/>
+      <w:r>
+        <w:rPr>
+          <w:lang w:val="en-GB"/>
+        </w:rPr>
+        <w:t>?</w:t>
       </w:r>
       <w:bookmarkEnd w:id="40"/>
     </w:p>
@@ -15100,8 +15248,16 @@
         <w:rPr>
           <w:lang w:val="en-GB"/>
         </w:rPr>
-        <w:t>This equals the number of possible subsequences</w:t>
-      </w:r>
+        <w:t xml:space="preserve">This equals the number of possible </w:t>
+      </w:r>
+      <w:proofErr w:type="spellStart"/>
+      <w:r>
+        <w:rPr>
+          <w:lang w:val="en-GB"/>
+        </w:rPr>
+        <w:t>subsequences</w:t>
+      </w:r>
+      <w:proofErr w:type="spellEnd"/>
       <w:r>
         <w:rPr>
           <w:lang w:val="en-GB"/>
@@ -15520,7 +15676,21 @@
         <w:rPr>
           <w:lang w:val="en-GB"/>
         </w:rPr>
-        <w:t xml:space="preserve">F(i,0) &gt; 0 for all i = </w:t>
+        <w:t xml:space="preserve">F(i,0) &gt; 0 for all </w:t>
+      </w:r>
+      <w:proofErr w:type="spellStart"/>
+      <w:r>
+        <w:rPr>
+          <w:lang w:val="en-GB"/>
+        </w:rPr>
+        <w:t>i</w:t>
+      </w:r>
+      <w:proofErr w:type="spellEnd"/>
+      <w:r>
+        <w:rPr>
+          <w:lang w:val="en-GB"/>
+        </w:rPr>
+        <w:t xml:space="preserve"> = </w:t>
       </w:r>
       <w:proofErr w:type="gramStart"/>
       <w:r>
@@ -15842,6 +16012,7 @@
         </w:rPr>
         <w:t xml:space="preserve"> for F(</w:t>
       </w:r>
+      <w:proofErr w:type="spellStart"/>
       <w:proofErr w:type="gramStart"/>
       <w:r>
         <w:rPr>
@@ -15849,6 +16020,7 @@
         </w:rPr>
         <w:t>i,j</w:t>
       </w:r>
+      <w:proofErr w:type="spellEnd"/>
       <w:proofErr w:type="gramEnd"/>
       <w:r>
         <w:rPr>
@@ -15886,7 +16058,21 @@
         <w:rPr>
           <w:lang w:val="en-GB"/>
         </w:rPr>
-        <w:t xml:space="preserve">at position (i, j) </w:t>
+        <w:t>at position (</w:t>
+      </w:r>
+      <w:proofErr w:type="spellStart"/>
+      <w:r>
+        <w:rPr>
+          <w:lang w:val="en-GB"/>
+        </w:rPr>
+        <w:t>i</w:t>
+      </w:r>
+      <w:proofErr w:type="spellEnd"/>
+      <w:r>
+        <w:rPr>
+          <w:lang w:val="en-GB"/>
+        </w:rPr>
+        <w:t xml:space="preserve">, j) </w:t>
       </w:r>
       <w:r>
         <w:rPr>
@@ -16584,7 +16770,19 @@
         <w:rPr>
           <w:lang w:val="en-GB"/>
         </w:rPr>
-        <w:t>Describe the alignment score using the BLAST terms “query”, “database”, “segment” and “scoring matrix”.</w:t>
+        <w:t>Describe the alignment score using the BLAST terms “query”, “database”, “segment</w:t>
+      </w:r>
+      <w:r>
+        <w:rPr>
+          <w:lang w:val="en-GB"/>
+        </w:rPr>
+        <w:t>-pair</w:t>
+      </w:r>
+      <w:r>
+        <w:rPr>
+          <w:lang w:val="en-GB"/>
+        </w:rPr>
+        <w:t>” and “scoring matrix”.</w:t>
       </w:r>
       <w:bookmarkEnd w:id="63"/>
     </w:p>
@@ -16722,7 +16920,21 @@
         <w:rPr>
           <w:lang w:val="en-GB"/>
         </w:rPr>
-        <w:t>Generate all words of length W from a query sequence q. Generate a list of all W-mers out of the alphabet that have similarity &gt;= T to some word in the query sequence q.</w:t>
+        <w:t>Generate all words of length W from a query sequence q. Generate a list of all W-</w:t>
+      </w:r>
+      <w:proofErr w:type="spellStart"/>
+      <w:r>
+        <w:rPr>
+          <w:lang w:val="en-GB"/>
+        </w:rPr>
+        <w:t>mers</w:t>
+      </w:r>
+      <w:proofErr w:type="spellEnd"/>
+      <w:r>
+        <w:rPr>
+          <w:lang w:val="en-GB"/>
+        </w:rPr>
+        <w:t xml:space="preserve"> out of the alphabet that have similarity &gt;= T to some word in the query sequence q.</w:t>
       </w:r>
     </w:p>
     <w:p>
@@ -18850,7 +19062,14 @@
         <w:rPr>
           <w:lang w:val="en-GB"/>
         </w:rPr>
-        <w:t>In the Feng-Doolittle formula, how is S</w:t>
+        <w:t xml:space="preserve">In the Feng-Doolittle formula, how is </w:t>
+      </w:r>
+      <w:proofErr w:type="spellStart"/>
+      <w:r>
+        <w:rPr>
+          <w:lang w:val="en-GB"/>
+        </w:rPr>
+        <w:t>S</w:t>
       </w:r>
       <w:r>
         <w:rPr>
@@ -18859,6 +19078,7 @@
         </w:rPr>
         <w:t>rand</w:t>
       </w:r>
+      <w:proofErr w:type="spellEnd"/>
       <w:r>
         <w:rPr>
           <w:lang w:val="en-GB"/>
@@ -18883,14 +19103,29 @@
         <w:rPr>
           <w:lang w:val="en-GB"/>
         </w:rPr>
-        <w:t>And S</w:t>
+        <w:t xml:space="preserve">And </w:t>
+      </w:r>
+      <w:proofErr w:type="spellStart"/>
+      <w:r>
+        <w:rPr>
+          <w:lang w:val="en-GB"/>
+        </w:rPr>
+        <w:t>S</w:t>
       </w:r>
       <w:r>
         <w:rPr>
           <w:vertAlign w:val="subscript"/>
           <w:lang w:val="en-GB"/>
         </w:rPr>
-        <w:t xml:space="preserve">rand </w:t>
+        <w:t>rand</w:t>
+      </w:r>
+      <w:proofErr w:type="spellEnd"/>
+      <w:r>
+        <w:rPr>
+          <w:vertAlign w:val="subscript"/>
+          <w:lang w:val="en-GB"/>
+        </w:rPr>
+        <w:t xml:space="preserve"> </w:t>
       </w:r>
       <w:r>
         <w:rPr>
@@ -18965,7 +19200,21 @@
         <w:rPr>
           <w:lang w:val="en-GB"/>
         </w:rPr>
-        <w:t>What are the steps of the ClustalW algorithm?</w:t>
+        <w:t xml:space="preserve">What are the steps of the </w:t>
+      </w:r>
+      <w:proofErr w:type="spellStart"/>
+      <w:r>
+        <w:rPr>
+          <w:lang w:val="en-GB"/>
+        </w:rPr>
+        <w:t>ClustalW</w:t>
+      </w:r>
+      <w:proofErr w:type="spellEnd"/>
+      <w:r>
+        <w:rPr>
+          <w:lang w:val="en-GB"/>
+        </w:rPr>
+        <w:t xml:space="preserve"> algorithm?</w:t>
       </w:r>
       <w:bookmarkEnd w:id="98"/>
     </w:p>
@@ -19035,7 +19284,21 @@
         <w:rPr>
           <w:lang w:val="en-GB"/>
         </w:rPr>
-        <w:t>What distance functions does ClustalW use? Provide formulas if applicable.</w:t>
+        <w:t xml:space="preserve">What distance functions does </w:t>
+      </w:r>
+      <w:proofErr w:type="spellStart"/>
+      <w:r>
+        <w:rPr>
+          <w:lang w:val="en-GB"/>
+        </w:rPr>
+        <w:t>ClustalW</w:t>
+      </w:r>
+      <w:proofErr w:type="spellEnd"/>
+      <w:r>
+        <w:rPr>
+          <w:lang w:val="en-GB"/>
+        </w:rPr>
+        <w:t xml:space="preserve"> use? Provide formulas if applicable.</w:t>
       </w:r>
       <w:bookmarkEnd w:id="99"/>
     </w:p>
@@ -19127,14 +19390,29 @@
         <w:rPr>
           <w:lang w:val="en-GB"/>
         </w:rPr>
-        <w:t>Here, D</w:t>
+        <w:t xml:space="preserve">Here, </w:t>
+      </w:r>
+      <w:proofErr w:type="spellStart"/>
+      <w:r>
+        <w:rPr>
+          <w:lang w:val="en-GB"/>
+        </w:rPr>
+        <w:t>D</w:t>
       </w:r>
       <w:r>
         <w:rPr>
           <w:vertAlign w:val="subscript"/>
           <w:lang w:val="en-GB"/>
         </w:rPr>
-        <w:t xml:space="preserve">ij </w:t>
+        <w:t>ij</w:t>
+      </w:r>
+      <w:proofErr w:type="spellEnd"/>
+      <w:r>
+        <w:rPr>
+          <w:vertAlign w:val="subscript"/>
+          <w:lang w:val="en-GB"/>
+        </w:rPr>
+        <w:t xml:space="preserve"> </w:t>
       </w:r>
       <w:r>
         <w:rPr>
@@ -19174,7 +19452,21 @@
         <w:rPr>
           <w:lang w:val="en-GB"/>
         </w:rPr>
-        <w:t>What is one distinctive feature of ClustalW?</w:t>
+        <w:t xml:space="preserve">What is one distinctive feature of </w:t>
+      </w:r>
+      <w:proofErr w:type="spellStart"/>
+      <w:r>
+        <w:rPr>
+          <w:lang w:val="en-GB"/>
+        </w:rPr>
+        <w:t>ClustalW</w:t>
+      </w:r>
+      <w:proofErr w:type="spellEnd"/>
+      <w:r>
+        <w:rPr>
+          <w:lang w:val="en-GB"/>
+        </w:rPr>
+        <w:t>?</w:t>
       </w:r>
       <w:bookmarkEnd w:id="100"/>
     </w:p>
@@ -19209,7 +19501,21 @@
         <w:rPr>
           <w:lang w:val="en-GB"/>
         </w:rPr>
-        <w:t>Which of the steps in ClustalW is the most time-consuming?</w:t>
+        <w:t xml:space="preserve">Which of the steps in </w:t>
+      </w:r>
+      <w:proofErr w:type="spellStart"/>
+      <w:r>
+        <w:rPr>
+          <w:lang w:val="en-GB"/>
+        </w:rPr>
+        <w:t>ClustalW</w:t>
+      </w:r>
+      <w:proofErr w:type="spellEnd"/>
+      <w:r>
+        <w:rPr>
+          <w:lang w:val="en-GB"/>
+        </w:rPr>
+        <w:t xml:space="preserve"> is the most time-consuming?</w:t>
       </w:r>
       <w:bookmarkEnd w:id="101"/>
     </w:p>
@@ -19264,7 +19570,21 @@
         <w:rPr>
           <w:lang w:val="en-GB"/>
         </w:rPr>
-        <w:t>Muscle, T-Coffee, Clustal Omega, MAFFT</w:t>
+        <w:t xml:space="preserve">Muscle, T-Coffee, </w:t>
+      </w:r>
+      <w:proofErr w:type="spellStart"/>
+      <w:r>
+        <w:rPr>
+          <w:lang w:val="en-GB"/>
+        </w:rPr>
+        <w:t>Clustal</w:t>
+      </w:r>
+      <w:proofErr w:type="spellEnd"/>
+      <w:r>
+        <w:rPr>
+          <w:lang w:val="en-GB"/>
+        </w:rPr>
+        <w:t xml:space="preserve"> Omega, MAFFT</w:t>
       </w:r>
       <w:r>
         <w:rPr>
@@ -19876,7 +20196,21 @@
         <w:rPr>
           <w:lang w:val="en-GB"/>
         </w:rPr>
-        <w:t>UPGMA, Neighbor-Joining</w:t>
+        <w:t xml:space="preserve">UPGMA, </w:t>
+      </w:r>
+      <w:proofErr w:type="spellStart"/>
+      <w:r>
+        <w:rPr>
+          <w:lang w:val="en-GB"/>
+        </w:rPr>
+        <w:t>Neighbor</w:t>
+      </w:r>
+      <w:proofErr w:type="spellEnd"/>
+      <w:r>
+        <w:rPr>
+          <w:lang w:val="en-GB"/>
+        </w:rPr>
+        <w:t>-Joining</w:t>
       </w:r>
     </w:p>
     <w:p>
@@ -20103,7 +20437,21 @@
         <w:rPr>
           <w:lang w:val="en-GB"/>
         </w:rPr>
-        <w:t>Input it the distance matrix D on all taxa, they form n clusters</w:t>
+        <w:t xml:space="preserve">Input it the distance matrix D on all taxa, they form </w:t>
+      </w:r>
+      <w:proofErr w:type="spellStart"/>
+      <w:r>
+        <w:rPr>
+          <w:lang w:val="en-GB"/>
+        </w:rPr>
+        <w:t>n</w:t>
+      </w:r>
+      <w:proofErr w:type="spellEnd"/>
+      <w:r>
+        <w:rPr>
+          <w:lang w:val="en-GB"/>
+        </w:rPr>
+        <w:t xml:space="preserve"> clusters</w:t>
       </w:r>
     </w:p>
     <w:p>
@@ -20260,7 +20608,21 @@
         <w:rPr>
           <w:lang w:val="en-GB"/>
         </w:rPr>
-        <w:t>What is the update formula for a Cluster k (union of clusters i and j) and any other cluster l?</w:t>
+        <w:t xml:space="preserve">What is the update formula for a Cluster k (union of clusters </w:t>
+      </w:r>
+      <w:proofErr w:type="spellStart"/>
+      <w:r>
+        <w:rPr>
+          <w:lang w:val="en-GB"/>
+        </w:rPr>
+        <w:t>i</w:t>
+      </w:r>
+      <w:proofErr w:type="spellEnd"/>
+      <w:r>
+        <w:rPr>
+          <w:lang w:val="en-GB"/>
+        </w:rPr>
+        <w:t xml:space="preserve"> and j) and any other cluster l?</w:t>
       </w:r>
       <w:bookmarkEnd w:id="118"/>
     </w:p>
@@ -20361,12 +20723,20 @@
         </w:rPr>
         <w:t>(</w:t>
       </w:r>
+      <w:proofErr w:type="spellStart"/>
       <w:proofErr w:type="gramEnd"/>
       <w:r>
         <w:rPr>
           <w:lang w:val="en-GB"/>
         </w:rPr>
-        <w:t xml:space="preserve">i, k) = </w:t>
+        <w:t>i</w:t>
+      </w:r>
+      <w:proofErr w:type="spellEnd"/>
+      <w:r>
+        <w:rPr>
+          <w:lang w:val="en-GB"/>
+        </w:rPr>
+        <w:t xml:space="preserve">, k) = </w:t>
       </w:r>
       <w:r>
         <w:t>ω</w:t>
@@ -20381,7 +20751,21 @@
         <w:rPr>
           <w:lang w:val="en-GB"/>
         </w:rPr>
-        <w:t>d(i,j)/2</w:t>
+        <w:t>d(</w:t>
+      </w:r>
+      <w:proofErr w:type="spellStart"/>
+      <w:r>
+        <w:rPr>
+          <w:lang w:val="en-GB"/>
+        </w:rPr>
+        <w:t>i,j</w:t>
+      </w:r>
+      <w:proofErr w:type="spellEnd"/>
+      <w:r>
+        <w:rPr>
+          <w:lang w:val="en-GB"/>
+        </w:rPr>
+        <w:t>)/2</w:t>
       </w:r>
     </w:p>
     <w:p>
@@ -20434,7 +20818,21 @@
         <w:rPr>
           <w:lang w:val="en-GB"/>
         </w:rPr>
-        <w:t>d(i, j)/2 − d(a, b)/2</w:t>
+        <w:t>d(</w:t>
+      </w:r>
+      <w:proofErr w:type="spellStart"/>
+      <w:r>
+        <w:rPr>
+          <w:lang w:val="en-GB"/>
+        </w:rPr>
+        <w:t>i</w:t>
+      </w:r>
+      <w:proofErr w:type="spellEnd"/>
+      <w:r>
+        <w:rPr>
+          <w:lang w:val="en-GB"/>
+        </w:rPr>
+        <w:t>, j)/2 − d(a, b)/2</w:t>
       </w:r>
     </w:p>
     <w:p>
@@ -20649,7 +21047,21 @@
         <w:rPr>
           <w:lang w:val="en-GB"/>
         </w:rPr>
-        <w:t>How is the neighboring matrix made up (with formulas)?</w:t>
+        <w:t xml:space="preserve">How is the </w:t>
+      </w:r>
+      <w:proofErr w:type="spellStart"/>
+      <w:r>
+        <w:rPr>
+          <w:lang w:val="en-GB"/>
+        </w:rPr>
+        <w:t>neighboring</w:t>
+      </w:r>
+      <w:proofErr w:type="spellEnd"/>
+      <w:r>
+        <w:rPr>
+          <w:lang w:val="en-GB"/>
+        </w:rPr>
+        <w:t xml:space="preserve"> matrix made up (with formulas)?</w:t>
       </w:r>
       <w:bookmarkEnd w:id="124"/>
     </w:p>
@@ -20739,7 +21151,21 @@
           <w:lang w:val="en-GB"/>
         </w:rPr>
         <w:lastRenderedPageBreak/>
-        <w:t>Provide the pseudocode for the Neighbor-Joining algorithm</w:t>
+        <w:t xml:space="preserve">Provide the pseudocode for the </w:t>
+      </w:r>
+      <w:proofErr w:type="spellStart"/>
+      <w:r>
+        <w:rPr>
+          <w:lang w:val="en-GB"/>
+        </w:rPr>
+        <w:t>Neighbor</w:t>
+      </w:r>
+      <w:proofErr w:type="spellEnd"/>
+      <w:r>
+        <w:rPr>
+          <w:lang w:val="en-GB"/>
+        </w:rPr>
+        <w:t>-Joining algorithm</w:t>
       </w:r>
       <w:bookmarkEnd w:id="125"/>
     </w:p>
@@ -20809,7 +21235,21 @@
         <w:rPr>
           <w:lang w:val="en-GB"/>
         </w:rPr>
-        <w:t>What is the complexity of UGMA and Neighbor-joining?</w:t>
+        <w:t xml:space="preserve">What is the complexity of UGMA and </w:t>
+      </w:r>
+      <w:proofErr w:type="spellStart"/>
+      <w:r>
+        <w:rPr>
+          <w:lang w:val="en-GB"/>
+        </w:rPr>
+        <w:t>Neighbor</w:t>
+      </w:r>
+      <w:proofErr w:type="spellEnd"/>
+      <w:r>
+        <w:rPr>
+          <w:lang w:val="en-GB"/>
+        </w:rPr>
+        <w:t>-joining?</w:t>
       </w:r>
       <w:bookmarkEnd w:id="126"/>
     </w:p>
@@ -20984,7 +21424,21 @@
         <w:rPr>
           <w:lang w:val="en-GB"/>
         </w:rPr>
-        <w:t>This is done by taking the minimum of all possible labelings of the sum of all non-normalized Hamming distances</w:t>
+        <w:t xml:space="preserve">This is done by taking the minimum of all possible </w:t>
+      </w:r>
+      <w:proofErr w:type="spellStart"/>
+      <w:r>
+        <w:rPr>
+          <w:lang w:val="en-GB"/>
+        </w:rPr>
+        <w:t>labelings</w:t>
+      </w:r>
+      <w:proofErr w:type="spellEnd"/>
+      <w:r>
+        <w:rPr>
+          <w:lang w:val="en-GB"/>
+        </w:rPr>
+        <w:t xml:space="preserve"> of the sum of all non-normalized Hamming distances</w:t>
       </w:r>
     </w:p>
     <w:p>
@@ -21434,7 +21888,21 @@
         <w:rPr>
           <w:lang w:val="en-GB"/>
         </w:rPr>
-        <w:t>O(nL), because it requires O(n) steps for every column, for the forward-pass as well as for the backward-pass.</w:t>
+        <w:t>O(</w:t>
+      </w:r>
+      <w:proofErr w:type="spellStart"/>
+      <w:r>
+        <w:rPr>
+          <w:lang w:val="en-GB"/>
+        </w:rPr>
+        <w:t>nL</w:t>
+      </w:r>
+      <w:proofErr w:type="spellEnd"/>
+      <w:r>
+        <w:rPr>
+          <w:lang w:val="en-GB"/>
+        </w:rPr>
+        <w:t>), because it requires O(n) steps for every column, for the forward-pass as well as for the backward-pass.</w:t>
       </w:r>
     </w:p>
     <w:p>
@@ -22731,7 +23199,21 @@
         <w:rPr>
           <w:lang w:val="en-GB"/>
         </w:rPr>
-        <w:t>What is the formula for the coalescence time for two genes, i.</w:t>
+        <w:t xml:space="preserve">What is the formula for the coalescence time for two genes, </w:t>
+      </w:r>
+      <w:proofErr w:type="spellStart"/>
+      <w:r>
+        <w:rPr>
+          <w:lang w:val="en-GB"/>
+        </w:rPr>
+        <w:t>i</w:t>
+      </w:r>
+      <w:proofErr w:type="spellEnd"/>
+      <w:r>
+        <w:rPr>
+          <w:lang w:val="en-GB"/>
+        </w:rPr>
+        <w:t>.</w:t>
       </w:r>
       <w:r>
         <w:rPr>

</xml_diff>